<commit_message>
run the svc with C=11.1112
</commit_message>
<xml_diff>
--- a/P8451_HW9_ML.docx
+++ b/P8451_HW9_ML.docx
@@ -6,6 +6,9 @@
       <w:pPr>
         <w:pStyle w:val="a4"/>
       </w:pPr>
+      <w:r>
+        <w:t>s</w:t>
+      </w:r>
       <w:r>
         <w:t>P8451_HW9</w:t>
       </w:r>
@@ -6692,7 +6695,7 @@
         </w:rPr>
         <w:lastRenderedPageBreak/>
         <w:drawing>
-          <wp:inline distT="0" distB="0" distL="0" distR="0" wp14:anchorId="7D8C6841" wp14:editId="0E887748">
+          <wp:inline distT="0" distB="0" distL="0" distR="0" wp14:anchorId="3BA5FC4E" wp14:editId="69CD0F0E">
             <wp:extent cx="4620126" cy="3696101"/>
             <wp:effectExtent l="0" t="0" r="0" b="0"/>
             <wp:docPr id="23" name="Picture"/>
@@ -7453,7 +7456,7 @@
           <w:noProof/>
         </w:rPr>
         <w:drawing>
-          <wp:inline distT="0" distB="0" distL="0" distR="0" wp14:anchorId="2454CDC4" wp14:editId="64668C0D">
+          <wp:inline distT="0" distB="0" distL="0" distR="0" wp14:anchorId="7AC77A4D" wp14:editId="51ABE398">
             <wp:extent cx="4620126" cy="3696101"/>
             <wp:effectExtent l="0" t="0" r="0" b="0"/>
             <wp:docPr id="26" name="Picture"/>
@@ -7534,9 +7537,6 @@
     <w:p>
       <w:pPr>
         <w:pStyle w:val="SourceCode"/>
-        <w:rPr>
-          <w:rStyle w:val="NormalTok"/>
-        </w:rPr>
       </w:pPr>
       <w:r>
         <w:rPr>
@@ -8128,354 +8128,6 @@
           <w:rStyle w:val="NormalTok"/>
         </w:rPr>
         <w:t>(svc.nhanes)</w:t>
-      </w:r>
-    </w:p>
-    <w:p>
-      <w:pPr>
-        <w:pStyle w:val="SourceCode"/>
-        <w:rPr>
-          <w:rStyle w:val="NormalTok"/>
-          <w:lang w:eastAsia="zh-CN"/>
-        </w:rPr>
-      </w:pPr>
-    </w:p>
-    <w:p>
-      <w:pPr>
-        <w:pStyle w:val="SourceCode"/>
-        <w:rPr>
-          <w:rFonts w:hint="eastAsia"/>
-          <w:lang w:eastAsia="zh-CN"/>
-        </w:rPr>
-      </w:pPr>
-      <w:r>
-        <w:rPr>
-          <w:rStyle w:val="NormalTok"/>
-        </w:rPr>
-        <w:t>svc.nhanes</w:t>
-      </w:r>
-      <w:r>
-        <w:rPr>
-          <w:rStyle w:val="NormalTok"/>
-          <w:rFonts w:hint="eastAsia"/>
-          <w:lang w:eastAsia="zh-CN"/>
-        </w:rPr>
-        <w:t>.bt</w:t>
-      </w:r>
-      <w:r>
-        <w:rPr>
-          <w:rStyle w:val="OtherTok"/>
-        </w:rPr>
-        <w:t>&lt;-</w:t>
-      </w:r>
-      <w:proofErr w:type="gramStart"/>
-      <w:r>
-        <w:rPr>
-          <w:rStyle w:val="FunctionTok"/>
-        </w:rPr>
-        <w:t>train</w:t>
-      </w:r>
-      <w:r>
-        <w:rPr>
-          <w:rStyle w:val="NormalTok"/>
-        </w:rPr>
-        <w:t>(</w:t>
-      </w:r>
-      <w:proofErr w:type="gramEnd"/>
-      <w:r>
-        <w:br/>
-      </w:r>
-      <w:r>
-        <w:rPr>
-          <w:rStyle w:val="NormalTok"/>
-        </w:rPr>
-        <w:t xml:space="preserve">                  Diabetes </w:t>
-      </w:r>
-      <w:r>
-        <w:rPr>
-          <w:rStyle w:val="SpecialCharTok"/>
-        </w:rPr>
-        <w:t>~</w:t>
-      </w:r>
-      <w:r>
-        <w:rPr>
-          <w:rStyle w:val="NormalTok"/>
-        </w:rPr>
-        <w:t xml:space="preserve"> ., </w:t>
-      </w:r>
-      <w:r>
-        <w:br/>
-      </w:r>
-      <w:r>
-        <w:rPr>
-          <w:rStyle w:val="NormalTok"/>
-        </w:rPr>
-        <w:t xml:space="preserve">                  </w:t>
-      </w:r>
-      <w:r>
-        <w:rPr>
-          <w:rStyle w:val="AttributeTok"/>
-        </w:rPr>
-        <w:t>data=</w:t>
-      </w:r>
-      <w:proofErr w:type="spellStart"/>
-      <w:r>
-        <w:rPr>
-          <w:rStyle w:val="NormalTok"/>
-        </w:rPr>
-        <w:t>train.data</w:t>
-      </w:r>
-      <w:proofErr w:type="spellEnd"/>
-      <w:r>
-        <w:rPr>
-          <w:rStyle w:val="NormalTok"/>
-        </w:rPr>
-        <w:t xml:space="preserve">, </w:t>
-      </w:r>
-      <w:r>
-        <w:br/>
-      </w:r>
-      <w:r>
-        <w:rPr>
-          <w:rStyle w:val="NormalTok"/>
-        </w:rPr>
-        <w:t xml:space="preserve">                  </w:t>
-      </w:r>
-      <w:r>
-        <w:rPr>
-          <w:rStyle w:val="AttributeTok"/>
-        </w:rPr>
-        <w:t>method=</w:t>
-      </w:r>
-      <w:r>
-        <w:rPr>
-          <w:rStyle w:val="StringTok"/>
-        </w:rPr>
-        <w:t>"</w:t>
-      </w:r>
-      <w:proofErr w:type="spellStart"/>
-      <w:r>
-        <w:rPr>
-          <w:rStyle w:val="StringTok"/>
-        </w:rPr>
-        <w:t>svmLinear</w:t>
-      </w:r>
-      <w:proofErr w:type="spellEnd"/>
-      <w:r>
-        <w:rPr>
-          <w:rStyle w:val="StringTok"/>
-        </w:rPr>
-        <w:t>"</w:t>
-      </w:r>
-      <w:r>
-        <w:rPr>
-          <w:rStyle w:val="NormalTok"/>
-        </w:rPr>
-        <w:t xml:space="preserve">, </w:t>
-      </w:r>
-      <w:r>
-        <w:br/>
-      </w:r>
-      <w:r>
-        <w:rPr>
-          <w:rStyle w:val="NormalTok"/>
-        </w:rPr>
-        <w:t xml:space="preserve">                  </w:t>
-      </w:r>
-      <w:r>
-        <w:rPr>
-          <w:rStyle w:val="AttributeTok"/>
-        </w:rPr>
-        <w:t>metric=</w:t>
-      </w:r>
-      <w:r>
-        <w:rPr>
-          <w:rStyle w:val="StringTok"/>
-        </w:rPr>
-        <w:t>"ROC"</w:t>
-      </w:r>
-      <w:r>
-        <w:rPr>
-          <w:rStyle w:val="NormalTok"/>
-        </w:rPr>
-        <w:t xml:space="preserve">, </w:t>
-      </w:r>
-      <w:r>
-        <w:br/>
-      </w:r>
-      <w:r>
-        <w:rPr>
-          <w:rStyle w:val="NormalTok"/>
-        </w:rPr>
-        <w:t xml:space="preserve">                  </w:t>
-      </w:r>
-      <w:proofErr w:type="spellStart"/>
-      <w:r>
-        <w:rPr>
-          <w:rStyle w:val="AttributeTok"/>
-        </w:rPr>
-        <w:t>trControl</w:t>
-      </w:r>
-      <w:proofErr w:type="spellEnd"/>
-      <w:r>
-        <w:rPr>
-          <w:rStyle w:val="AttributeTok"/>
-        </w:rPr>
-        <w:t>=</w:t>
-      </w:r>
-      <w:r>
-        <w:rPr>
-          <w:rStyle w:val="NormalTok"/>
-        </w:rPr>
-        <w:t xml:space="preserve">control.obj, </w:t>
-      </w:r>
-      <w:r>
-        <w:br/>
-      </w:r>
-      <w:r>
-        <w:rPr>
-          <w:rStyle w:val="NormalTok"/>
-        </w:rPr>
-        <w:t xml:space="preserve">                  </w:t>
-      </w:r>
-      <w:proofErr w:type="spellStart"/>
-      <w:r>
-        <w:rPr>
-          <w:rStyle w:val="AttributeTok"/>
-        </w:rPr>
-        <w:t>preProcess</w:t>
-      </w:r>
-      <w:proofErr w:type="spellEnd"/>
-      <w:r>
-        <w:rPr>
-          <w:rStyle w:val="AttributeTok"/>
-        </w:rPr>
-        <w:t>=</w:t>
-      </w:r>
-      <w:r>
-        <w:rPr>
-          <w:rStyle w:val="FunctionTok"/>
-        </w:rPr>
-        <w:t>c</w:t>
-      </w:r>
-      <w:r>
-        <w:rPr>
-          <w:rStyle w:val="NormalTok"/>
-        </w:rPr>
-        <w:t>(</w:t>
-      </w:r>
-      <w:r>
-        <w:rPr>
-          <w:rStyle w:val="StringTok"/>
-        </w:rPr>
-        <w:t>"center"</w:t>
-      </w:r>
-      <w:r>
-        <w:rPr>
-          <w:rStyle w:val="NormalTok"/>
-        </w:rPr>
-        <w:t xml:space="preserve">, </w:t>
-      </w:r>
-      <w:r>
-        <w:rPr>
-          <w:rStyle w:val="StringTok"/>
-        </w:rPr>
-        <w:t>"scale"</w:t>
-      </w:r>
-      <w:r>
-        <w:rPr>
-          <w:rStyle w:val="NormalTok"/>
-        </w:rPr>
-        <w:t xml:space="preserve">), </w:t>
-      </w:r>
-      <w:r>
-        <w:br/>
-      </w:r>
-      <w:r>
-        <w:rPr>
-          <w:rStyle w:val="NormalTok"/>
-        </w:rPr>
-        <w:t xml:space="preserve">                  </w:t>
-      </w:r>
-      <w:r>
-        <w:rPr>
-          <w:rStyle w:val="AttributeTok"/>
-        </w:rPr>
-        <w:t>probability=</w:t>
-      </w:r>
-      <w:r>
-        <w:rPr>
-          <w:rStyle w:val="ConstantTok"/>
-        </w:rPr>
-        <w:t>TRUE</w:t>
-      </w:r>
-      <w:r>
-        <w:rPr>
-          <w:rStyle w:val="NormalTok"/>
-        </w:rPr>
-        <w:t xml:space="preserve">, </w:t>
-      </w:r>
-      <w:r>
-        <w:br/>
-      </w:r>
-      <w:r>
-        <w:rPr>
-          <w:rStyle w:val="NormalTok"/>
-        </w:rPr>
-        <w:t xml:space="preserve">                  </w:t>
-      </w:r>
-      <w:r>
-        <w:rPr>
-          <w:rStyle w:val="AttributeTok"/>
-        </w:rPr>
-        <w:t>importance=</w:t>
-      </w:r>
-      <w:r>
-        <w:rPr>
-          <w:rStyle w:val="ConstantTok"/>
-        </w:rPr>
-        <w:t>TRUE</w:t>
-      </w:r>
-      <w:r>
-        <w:rPr>
-          <w:rStyle w:val="NormalTok"/>
-        </w:rPr>
-        <w:t>,</w:t>
-      </w:r>
-      <w:r>
-        <w:br/>
-      </w:r>
-      <w:r>
-        <w:rPr>
-          <w:rStyle w:val="NormalTok"/>
-        </w:rPr>
-        <w:t xml:space="preserve">                  </w:t>
-      </w:r>
-      <w:proofErr w:type="spellStart"/>
-      <w:r>
-        <w:rPr>
-          <w:rStyle w:val="AttributeTok"/>
-        </w:rPr>
-        <w:t>tune</w:t>
-      </w:r>
-      <w:r>
-        <w:rPr>
-          <w:rStyle w:val="AttributeTok"/>
-          <w:rFonts w:hint="eastAsia"/>
-          <w:lang w:eastAsia="zh-CN"/>
-        </w:rPr>
-        <w:t>Length</w:t>
-      </w:r>
-      <w:proofErr w:type="spellEnd"/>
-      <w:r>
-        <w:rPr>
-          <w:rStyle w:val="AttributeTok"/>
-          <w:rFonts w:hint="eastAsia"/>
-          <w:lang w:eastAsia="zh-CN"/>
-        </w:rPr>
-        <w:t>=11.1112)</w:t>
-      </w:r>
-      <w:r>
-        <w:br/>
       </w:r>
     </w:p>
     <w:p>
@@ -8488,7 +8140,7 @@
         </w:rPr>
         <w:lastRenderedPageBreak/>
         <w:drawing>
-          <wp:inline distT="0" distB="0" distL="0" distR="0" wp14:anchorId="4D17C33C" wp14:editId="23A9BFF2">
+          <wp:inline distT="0" distB="0" distL="0" distR="0" wp14:anchorId="4A470F5E" wp14:editId="23255820">
             <wp:extent cx="4620126" cy="3696101"/>
             <wp:effectExtent l="0" t="0" r="0" b="0"/>
             <wp:docPr id="30" name="Picture"/>
@@ -8532,6 +8184,302 @@
     </w:p>
     <w:p>
       <w:pPr>
+        <w:pStyle w:val="SourceCode"/>
+      </w:pPr>
+      <w:r>
+        <w:rPr>
+          <w:rStyle w:val="NormalTok"/>
+        </w:rPr>
+        <w:t>svc.nhanes.bt</w:t>
+      </w:r>
+      <w:r>
+        <w:rPr>
+          <w:rStyle w:val="OtherTok"/>
+        </w:rPr>
+        <w:t>&lt;-</w:t>
+      </w:r>
+      <w:r>
+        <w:rPr>
+          <w:rStyle w:val="FunctionTok"/>
+        </w:rPr>
+        <w:t>train</w:t>
+      </w:r>
+      <w:r>
+        <w:rPr>
+          <w:rStyle w:val="NormalTok"/>
+        </w:rPr>
+        <w:t>(</w:t>
+      </w:r>
+      <w:r>
+        <w:br/>
+      </w:r>
+      <w:r>
+        <w:rPr>
+          <w:rStyle w:val="NormalTok"/>
+        </w:rPr>
+        <w:t xml:space="preserve">                  Diabetes </w:t>
+      </w:r>
+      <w:r>
+        <w:rPr>
+          <w:rStyle w:val="SpecialCharTok"/>
+        </w:rPr>
+        <w:t>~</w:t>
+      </w:r>
+      <w:r>
+        <w:rPr>
+          <w:rStyle w:val="NormalTok"/>
+        </w:rPr>
+        <w:t xml:space="preserve"> ., </w:t>
+      </w:r>
+      <w:r>
+        <w:br/>
+      </w:r>
+      <w:r>
+        <w:rPr>
+          <w:rStyle w:val="NormalTok"/>
+        </w:rPr>
+        <w:t xml:space="preserve">                  </w:t>
+      </w:r>
+      <w:r>
+        <w:rPr>
+          <w:rStyle w:val="AttributeTok"/>
+        </w:rPr>
+        <w:t>data=</w:t>
+      </w:r>
+      <w:r>
+        <w:rPr>
+          <w:rStyle w:val="NormalTok"/>
+        </w:rPr>
+        <w:t xml:space="preserve">train.data, </w:t>
+      </w:r>
+      <w:r>
+        <w:br/>
+      </w:r>
+      <w:r>
+        <w:rPr>
+          <w:rStyle w:val="NormalTok"/>
+        </w:rPr>
+        <w:t xml:space="preserve">                  </w:t>
+      </w:r>
+      <w:r>
+        <w:rPr>
+          <w:rStyle w:val="AttributeTok"/>
+        </w:rPr>
+        <w:t>method=</w:t>
+      </w:r>
+      <w:r>
+        <w:rPr>
+          <w:rStyle w:val="StringTok"/>
+        </w:rPr>
+        <w:t>"svmLinear"</w:t>
+      </w:r>
+      <w:r>
+        <w:rPr>
+          <w:rStyle w:val="NormalTok"/>
+        </w:rPr>
+        <w:t xml:space="preserve">, </w:t>
+      </w:r>
+      <w:r>
+        <w:br/>
+      </w:r>
+      <w:r>
+        <w:rPr>
+          <w:rStyle w:val="NormalTok"/>
+        </w:rPr>
+        <w:t xml:space="preserve">                  </w:t>
+      </w:r>
+      <w:r>
+        <w:rPr>
+          <w:rStyle w:val="AttributeTok"/>
+        </w:rPr>
+        <w:t>metric=</w:t>
+      </w:r>
+      <w:r>
+        <w:rPr>
+          <w:rStyle w:val="StringTok"/>
+        </w:rPr>
+        <w:t>"ROC"</w:t>
+      </w:r>
+      <w:r>
+        <w:rPr>
+          <w:rStyle w:val="NormalTok"/>
+        </w:rPr>
+        <w:t xml:space="preserve">, </w:t>
+      </w:r>
+      <w:r>
+        <w:br/>
+      </w:r>
+      <w:r>
+        <w:rPr>
+          <w:rStyle w:val="NormalTok"/>
+        </w:rPr>
+        <w:t xml:space="preserve">                  </w:t>
+      </w:r>
+      <w:r>
+        <w:rPr>
+          <w:rStyle w:val="AttributeTok"/>
+        </w:rPr>
+        <w:t>trControl=</w:t>
+      </w:r>
+      <w:r>
+        <w:rPr>
+          <w:rStyle w:val="NormalTok"/>
+        </w:rPr>
+        <w:t xml:space="preserve">control.obj, </w:t>
+      </w:r>
+      <w:r>
+        <w:br/>
+      </w:r>
+      <w:r>
+        <w:rPr>
+          <w:rStyle w:val="NormalTok"/>
+        </w:rPr>
+        <w:t xml:space="preserve">                  </w:t>
+      </w:r>
+      <w:r>
+        <w:rPr>
+          <w:rStyle w:val="AttributeTok"/>
+        </w:rPr>
+        <w:t>preProcess=</w:t>
+      </w:r>
+      <w:r>
+        <w:rPr>
+          <w:rStyle w:val="FunctionTok"/>
+        </w:rPr>
+        <w:t>c</w:t>
+      </w:r>
+      <w:r>
+        <w:rPr>
+          <w:rStyle w:val="NormalTok"/>
+        </w:rPr>
+        <w:t>(</w:t>
+      </w:r>
+      <w:r>
+        <w:rPr>
+          <w:rStyle w:val="StringTok"/>
+        </w:rPr>
+        <w:t>"center"</w:t>
+      </w:r>
+      <w:r>
+        <w:rPr>
+          <w:rStyle w:val="NormalTok"/>
+        </w:rPr>
+        <w:t xml:space="preserve">, </w:t>
+      </w:r>
+      <w:r>
+        <w:rPr>
+          <w:rStyle w:val="StringTok"/>
+        </w:rPr>
+        <w:t>"scale"</w:t>
+      </w:r>
+      <w:r>
+        <w:rPr>
+          <w:rStyle w:val="NormalTok"/>
+        </w:rPr>
+        <w:t xml:space="preserve">), </w:t>
+      </w:r>
+      <w:r>
+        <w:br/>
+      </w:r>
+      <w:r>
+        <w:rPr>
+          <w:rStyle w:val="NormalTok"/>
+        </w:rPr>
+        <w:t xml:space="preserve">                  </w:t>
+      </w:r>
+      <w:r>
+        <w:rPr>
+          <w:rStyle w:val="AttributeTok"/>
+        </w:rPr>
+        <w:t>probability=</w:t>
+      </w:r>
+      <w:r>
+        <w:rPr>
+          <w:rStyle w:val="ConstantTok"/>
+        </w:rPr>
+        <w:t>TRUE</w:t>
+      </w:r>
+      <w:r>
+        <w:rPr>
+          <w:rStyle w:val="NormalTok"/>
+        </w:rPr>
+        <w:t xml:space="preserve">, </w:t>
+      </w:r>
+      <w:r>
+        <w:br/>
+      </w:r>
+      <w:r>
+        <w:rPr>
+          <w:rStyle w:val="NormalTok"/>
+        </w:rPr>
+        <w:t xml:space="preserve">                  </w:t>
+      </w:r>
+      <w:r>
+        <w:rPr>
+          <w:rStyle w:val="AttributeTok"/>
+        </w:rPr>
+        <w:t>importance=</w:t>
+      </w:r>
+      <w:r>
+        <w:rPr>
+          <w:rStyle w:val="ConstantTok"/>
+        </w:rPr>
+        <w:t>TRUE</w:t>
+      </w:r>
+      <w:r>
+        <w:rPr>
+          <w:rStyle w:val="NormalTok"/>
+        </w:rPr>
+        <w:t>,</w:t>
+      </w:r>
+      <w:r>
+        <w:br/>
+      </w:r>
+      <w:r>
+        <w:rPr>
+          <w:rStyle w:val="NormalTok"/>
+        </w:rPr>
+        <w:t xml:space="preserve">                  </w:t>
+      </w:r>
+      <w:r>
+        <w:rPr>
+          <w:rStyle w:val="AttributeTok"/>
+        </w:rPr>
+        <w:t>tuneGrid=</w:t>
+      </w:r>
+      <w:r>
+        <w:rPr>
+          <w:rStyle w:val="FunctionTok"/>
+        </w:rPr>
+        <w:t>data.frame</w:t>
+      </w:r>
+      <w:r>
+        <w:rPr>
+          <w:rStyle w:val="NormalTok"/>
+        </w:rPr>
+        <w:t>(</w:t>
+      </w:r>
+      <w:r>
+        <w:rPr>
+          <w:rStyle w:val="AttributeTok"/>
+        </w:rPr>
+        <w:t>C=</w:t>
+      </w:r>
+      <w:r>
+        <w:rPr>
+          <w:rStyle w:val="FloatTok"/>
+        </w:rPr>
+        <w:t>11.1112</w:t>
+      </w:r>
+      <w:r>
+        <w:rPr>
+          <w:rStyle w:val="NormalTok"/>
+        </w:rPr>
+        <w:t>))</w:t>
+      </w:r>
+    </w:p>
+    <w:p>
+      <w:pPr>
         <w:pStyle w:val="Compact"/>
         <w:numPr>
           <w:ilvl w:val="0"/>
@@ -8590,6 +8538,7 @@
         <w:rPr>
           <w:rStyle w:val="NormalTok"/>
         </w:rPr>
+        <w:lastRenderedPageBreak/>
         <w:t>control.obj</w:t>
       </w:r>
       <w:r>
@@ -8842,7 +8791,6 @@
         <w:rPr>
           <w:rStyle w:val="NormalTok"/>
         </w:rPr>
-        <w:lastRenderedPageBreak/>
         <w:t xml:space="preserve">                    </w:t>
       </w:r>
       <w:r>
@@ -9181,6 +9129,7 @@
         <w:rPr>
           <w:rStyle w:val="CommentTok"/>
         </w:rPr>
+        <w:lastRenderedPageBreak/>
         <w:t xml:space="preserve"># plot(logit.nhanes$finalModel,select=3) </w:t>
       </w:r>
       <w:r>
@@ -9238,7 +9187,6 @@
         <w:rPr>
           <w:rStyle w:val="CommentTok"/>
         </w:rPr>
-        <w:lastRenderedPageBreak/>
         <w:t># select=5: Residuals vs Leverage plot that helps us to find influential cases</w:t>
       </w:r>
     </w:p>
@@ -9275,14 +9223,12 @@
       <w:r>
         <w:br/>
       </w:r>
-      <w:proofErr w:type="spellStart"/>
       <w:r>
         <w:rPr>
           <w:rStyle w:val="NormalTok"/>
         </w:rPr>
         <w:t>rf.probs</w:t>
       </w:r>
-      <w:proofErr w:type="spellEnd"/>
       <w:r>
         <w:rPr>
           <w:rStyle w:val="OtherTok"/>
@@ -9299,35 +9245,7 @@
         <w:rPr>
           <w:rStyle w:val="NormalTok"/>
         </w:rPr>
-        <w:t>(</w:t>
-      </w:r>
-      <w:proofErr w:type="spellStart"/>
-      <w:r>
-        <w:rPr>
-          <w:rStyle w:val="NormalTok"/>
-        </w:rPr>
-        <w:t>rf.nhanes</w:t>
-      </w:r>
-      <w:proofErr w:type="spellEnd"/>
-      <w:r>
-        <w:rPr>
-          <w:rStyle w:val="NormalTok"/>
-        </w:rPr>
-        <w:t xml:space="preserve">, </w:t>
-      </w:r>
-      <w:proofErr w:type="spellStart"/>
-      <w:r>
-        <w:rPr>
-          <w:rStyle w:val="NormalTok"/>
-        </w:rPr>
-        <w:t>test.data</w:t>
-      </w:r>
-      <w:proofErr w:type="spellEnd"/>
-      <w:r>
-        <w:rPr>
-          <w:rStyle w:val="NormalTok"/>
-        </w:rPr>
-        <w:t xml:space="preserve">, </w:t>
+        <w:t xml:space="preserve">(rf.nhanes, test.data, </w:t>
       </w:r>
       <w:r>
         <w:rPr>
@@ -9362,33 +9280,23 @@
       <w:r>
         <w:br/>
       </w:r>
-      <w:proofErr w:type="spellStart"/>
       <w:r>
         <w:rPr>
           <w:rStyle w:val="NormalTok"/>
         </w:rPr>
         <w:t>rf.pp</w:t>
       </w:r>
-      <w:proofErr w:type="spellEnd"/>
       <w:r>
         <w:rPr>
           <w:rStyle w:val="OtherTok"/>
         </w:rPr>
         <w:t>&lt;-</w:t>
       </w:r>
-      <w:proofErr w:type="spellStart"/>
-      <w:r>
-        <w:rPr>
-          <w:rStyle w:val="NormalTok"/>
-        </w:rPr>
-        <w:t>rf.probs</w:t>
-      </w:r>
-      <w:proofErr w:type="spellEnd"/>
-      <w:r>
-        <w:rPr>
-          <w:rStyle w:val="NormalTok"/>
-        </w:rPr>
-        <w:t>[,</w:t>
+      <w:r>
+        <w:rPr>
+          <w:rStyle w:val="NormalTok"/>
+        </w:rPr>
+        <w:t>rf.probs[,</w:t>
       </w:r>
       <w:r>
         <w:rPr>
@@ -9411,14 +9319,12 @@
       <w:r>
         <w:br/>
       </w:r>
-      <w:proofErr w:type="spellStart"/>
       <w:r>
         <w:rPr>
           <w:rStyle w:val="NormalTok"/>
         </w:rPr>
         <w:t>svc.probs</w:t>
       </w:r>
-      <w:proofErr w:type="spellEnd"/>
       <w:r>
         <w:rPr>
           <w:rStyle w:val="OtherTok"/>
@@ -9435,35 +9341,7 @@
         <w:rPr>
           <w:rStyle w:val="NormalTok"/>
         </w:rPr>
-        <w:t>(</w:t>
-      </w:r>
-      <w:proofErr w:type="spellStart"/>
-      <w:r>
-        <w:rPr>
-          <w:rStyle w:val="NormalTok"/>
-        </w:rPr>
-        <w:t>svc.nhanes</w:t>
-      </w:r>
-      <w:r>
-        <w:rPr>
-          <w:rStyle w:val="NormalTok"/>
-          <w:rFonts w:hint="eastAsia"/>
-          <w:lang w:eastAsia="zh-CN"/>
-        </w:rPr>
-        <w:t>.bt</w:t>
-      </w:r>
-      <w:r>
-        <w:rPr>
-          <w:rStyle w:val="NormalTok"/>
-        </w:rPr>
-        <w:t>,test.data</w:t>
-      </w:r>
-      <w:proofErr w:type="spellEnd"/>
-      <w:r>
-        <w:rPr>
-          <w:rStyle w:val="NormalTok"/>
-        </w:rPr>
-        <w:t xml:space="preserve">, </w:t>
+        <w:t xml:space="preserve">(svc.nhanes.bt,test.data, </w:t>
       </w:r>
       <w:r>
         <w:rPr>
@@ -9486,33 +9364,23 @@
       <w:r>
         <w:br/>
       </w:r>
-      <w:proofErr w:type="spellStart"/>
       <w:r>
         <w:rPr>
           <w:rStyle w:val="NormalTok"/>
         </w:rPr>
         <w:t>svc.pp</w:t>
       </w:r>
-      <w:proofErr w:type="spellEnd"/>
       <w:r>
         <w:rPr>
           <w:rStyle w:val="OtherTok"/>
         </w:rPr>
         <w:t>&lt;-</w:t>
       </w:r>
-      <w:proofErr w:type="spellStart"/>
-      <w:r>
-        <w:rPr>
-          <w:rStyle w:val="NormalTok"/>
-        </w:rPr>
-        <w:t>svc.probs</w:t>
-      </w:r>
-      <w:proofErr w:type="spellEnd"/>
-      <w:r>
-        <w:rPr>
-          <w:rStyle w:val="NormalTok"/>
-        </w:rPr>
-        <w:t>[,</w:t>
+      <w:r>
+        <w:rPr>
+          <w:rStyle w:val="NormalTok"/>
+        </w:rPr>
+        <w:t>svc.probs[,</w:t>
       </w:r>
       <w:r>
         <w:rPr>
@@ -9655,8 +9523,9 @@
         <w:rPr>
           <w:noProof/>
         </w:rPr>
+        <w:lastRenderedPageBreak/>
         <w:drawing>
-          <wp:inline distT="0" distB="0" distL="0" distR="0" wp14:anchorId="42357703" wp14:editId="18238E9A">
+          <wp:inline distT="0" distB="0" distL="0" distR="0" wp14:anchorId="6AB28855" wp14:editId="5E25145F">
             <wp:extent cx="4620126" cy="3696101"/>
             <wp:effectExtent l="0" t="0" r="0" b="0"/>
             <wp:docPr id="36" name="Picture"/>
@@ -9723,9 +9592,8 @@
         <w:rPr>
           <w:noProof/>
         </w:rPr>
-        <w:lastRenderedPageBreak/>
         <w:drawing>
-          <wp:inline distT="0" distB="0" distL="0" distR="0" wp14:anchorId="27225BA0" wp14:editId="6C21CD02">
+          <wp:inline distT="0" distB="0" distL="0" distR="0" wp14:anchorId="4F8B6524" wp14:editId="31B3EDBF">
             <wp:extent cx="4620126" cy="3696101"/>
             <wp:effectExtent l="0" t="0" r="0" b="0"/>
             <wp:docPr id="39" name="Picture"/>
@@ -9792,8 +9660,9 @@
         <w:rPr>
           <w:noProof/>
         </w:rPr>
+        <w:lastRenderedPageBreak/>
         <w:drawing>
-          <wp:inline distT="0" distB="0" distL="0" distR="0" wp14:anchorId="67C2B54B" wp14:editId="33B1E9EB">
+          <wp:inline distT="0" distB="0" distL="0" distR="0" wp14:anchorId="5EB47FCB" wp14:editId="4D976C8E">
             <wp:extent cx="4620126" cy="3696101"/>
             <wp:effectExtent l="0" t="0" r="0" b="0"/>
             <wp:docPr id="42" name="Picture"/>
@@ -9842,7 +9711,6 @@
       <w:bookmarkStart w:id="8" w:name="pre-calibration-plots"/>
       <w:bookmarkEnd w:id="7"/>
       <w:r>
-        <w:lastRenderedPageBreak/>
         <w:t>Pre calibration plots</w:t>
       </w:r>
     </w:p>
@@ -10125,8 +9993,9 @@
         <w:rPr>
           <w:noProof/>
         </w:rPr>
+        <w:lastRenderedPageBreak/>
         <w:drawing>
-          <wp:inline distT="0" distB="0" distL="0" distR="0" wp14:anchorId="4B67B6E2" wp14:editId="64DFE620">
+          <wp:inline distT="0" distB="0" distL="0" distR="0" wp14:anchorId="452C6D4F" wp14:editId="546A54DA">
             <wp:extent cx="4620126" cy="3696101"/>
             <wp:effectExtent l="0" t="0" r="0" b="0"/>
             <wp:docPr id="46" name="Picture"/>
@@ -10214,7 +10083,6 @@
         <w:rPr>
           <w:rStyle w:val="FunctionTok"/>
         </w:rPr>
-        <w:lastRenderedPageBreak/>
         <w:t>set.seed</w:t>
       </w:r>
       <w:r>
@@ -10403,15 +10271,6 @@
     </w:p>
     <w:p>
       <w:pPr>
-        <w:pStyle w:val="Compact"/>
-        <w:ind w:left="720"/>
-        <w:rPr>
-          <w:rFonts w:hint="eastAsia"/>
-        </w:rPr>
-      </w:pPr>
-    </w:p>
-    <w:p>
-      <w:pPr>
         <w:pStyle w:val="SourceCode"/>
       </w:pPr>
       <w:r>
@@ -10508,6 +10367,7 @@
         <w:rPr>
           <w:rStyle w:val="CommentTok"/>
         </w:rPr>
+        <w:lastRenderedPageBreak/>
         <w:t>#Apply model developed on training data to calibration dataset to obtain predictions</w:t>
       </w:r>
       <w:r>
@@ -11146,9 +11006,8 @@
         <w:rPr>
           <w:noProof/>
         </w:rPr>
-        <w:lastRenderedPageBreak/>
         <w:drawing>
-          <wp:inline distT="0" distB="0" distL="0" distR="0" wp14:anchorId="7C8C3449" wp14:editId="29BECC7B">
+          <wp:inline distT="0" distB="0" distL="0" distR="0" wp14:anchorId="0E461148" wp14:editId="3111A1B7">
             <wp:extent cx="4620126" cy="3696101"/>
             <wp:effectExtent l="0" t="0" r="0" b="0"/>
             <wp:docPr id="50" name="Picture"/>
@@ -11215,8 +11074,9 @@
         <w:rPr>
           <w:noProof/>
         </w:rPr>
+        <w:lastRenderedPageBreak/>
         <w:drawing>
-          <wp:inline distT="0" distB="0" distL="0" distR="0" wp14:anchorId="17B75D2F" wp14:editId="707E8706">
+          <wp:inline distT="0" distB="0" distL="0" distR="0" wp14:anchorId="0C75C9EB" wp14:editId="1DCFE715">
             <wp:extent cx="4620126" cy="3696101"/>
             <wp:effectExtent l="0" t="0" r="0" b="0"/>
             <wp:docPr id="53" name="Picture"/>
@@ -11267,18 +11127,8 @@
         </w:numPr>
       </w:pPr>
       <w:r>
-        <w:lastRenderedPageBreak/>
         <w:t>Platt’s Scaling corrected the overconfident prediction when the bin midpoint &lt; 60, improving the calibration of the RF model.</w:t>
       </w:r>
-    </w:p>
-    <w:p>
-      <w:pPr>
-        <w:pStyle w:val="Compact"/>
-        <w:ind w:left="720"/>
-        <w:rPr>
-          <w:rFonts w:hint="eastAsia"/>
-        </w:rPr>
-      </w:pPr>
     </w:p>
     <w:p>
       <w:pPr>
@@ -11294,15 +11144,6 @@
     </w:p>
     <w:p>
       <w:pPr>
-        <w:pStyle w:val="Compact"/>
-        <w:ind w:left="720"/>
-        <w:rPr>
-          <w:rFonts w:hint="eastAsia"/>
-        </w:rPr>
-      </w:pPr>
-    </w:p>
-    <w:p>
-      <w:pPr>
         <w:pStyle w:val="SourceCode"/>
       </w:pPr>
       <w:r>
@@ -11314,14 +11155,12 @@
       <w:r>
         <w:br/>
       </w:r>
-      <w:proofErr w:type="spellStart"/>
       <w:r>
         <w:rPr>
           <w:rStyle w:val="NormalTok"/>
         </w:rPr>
         <w:t>svc.nocal</w:t>
       </w:r>
-      <w:proofErr w:type="spellEnd"/>
       <w:r>
         <w:rPr>
           <w:rStyle w:val="OtherTok"/>
@@ -11338,30 +11177,245 @@
         <w:rPr>
           <w:rStyle w:val="NormalTok"/>
         </w:rPr>
+        <w:t xml:space="preserve">(svc.nhanes.bt,final.test.data, </w:t>
+      </w:r>
+      <w:r>
+        <w:rPr>
+          <w:rStyle w:val="AttributeTok"/>
+        </w:rPr>
+        <w:t>type=</w:t>
+      </w:r>
+      <w:r>
+        <w:rPr>
+          <w:rStyle w:val="StringTok"/>
+        </w:rPr>
+        <w:t>"prob"</w:t>
+      </w:r>
+      <w:r>
+        <w:rPr>
+          <w:rStyle w:val="NormalTok"/>
+        </w:rPr>
+        <w:t>)</w:t>
+      </w:r>
+      <w:r>
+        <w:br/>
+      </w:r>
+      <w:r>
+        <w:rPr>
+          <w:rStyle w:val="NormalTok"/>
+        </w:rPr>
+        <w:t>svc.pp.nocal</w:t>
+      </w:r>
+      <w:r>
+        <w:rPr>
+          <w:rStyle w:val="OtherTok"/>
+        </w:rPr>
+        <w:t>&lt;-</w:t>
+      </w:r>
+      <w:r>
+        <w:rPr>
+          <w:rStyle w:val="NormalTok"/>
+        </w:rPr>
+        <w:t>svc.nocal[,</w:t>
+      </w:r>
+      <w:r>
+        <w:rPr>
+          <w:rStyle w:val="DecValTok"/>
+        </w:rPr>
+        <w:t>2</w:t>
+      </w:r>
+      <w:r>
+        <w:rPr>
+          <w:rStyle w:val="NormalTok"/>
+        </w:rPr>
+        <w:t>]</w:t>
+      </w:r>
+      <w:r>
+        <w:br/>
+      </w:r>
+      <w:r>
+        <w:br/>
+      </w:r>
+      <w:r>
+        <w:br/>
+      </w:r>
+      <w:r>
+        <w:rPr>
+          <w:rStyle w:val="CommentTok"/>
+        </w:rPr>
+        <w:t>#Apply model developed on training data to calibration dataset to obtain predictions</w:t>
+      </w:r>
+      <w:r>
+        <w:br/>
+      </w:r>
+      <w:r>
+        <w:rPr>
+          <w:rStyle w:val="NormalTok"/>
+        </w:rPr>
+        <w:t>svc.cal</w:t>
+      </w:r>
+      <w:r>
+        <w:rPr>
+          <w:rStyle w:val="OtherTok"/>
+        </w:rPr>
+        <w:t>&lt;-</w:t>
+      </w:r>
+      <w:r>
+        <w:rPr>
+          <w:rStyle w:val="FunctionTok"/>
+        </w:rPr>
+        <w:t>predict</w:t>
+      </w:r>
+      <w:r>
+        <w:rPr>
+          <w:rStyle w:val="NormalTok"/>
+        </w:rPr>
+        <w:t xml:space="preserve">(svc.nhanes.bt,cal.data, </w:t>
+      </w:r>
+      <w:r>
+        <w:rPr>
+          <w:rStyle w:val="AttributeTok"/>
+        </w:rPr>
+        <w:t>type=</w:t>
+      </w:r>
+      <w:r>
+        <w:rPr>
+          <w:rStyle w:val="StringTok"/>
+        </w:rPr>
+        <w:t>"prob"</w:t>
+      </w:r>
+      <w:r>
+        <w:rPr>
+          <w:rStyle w:val="NormalTok"/>
+        </w:rPr>
+        <w:t>)</w:t>
+      </w:r>
+      <w:r>
+        <w:br/>
+      </w:r>
+      <w:r>
+        <w:rPr>
+          <w:rStyle w:val="NormalTok"/>
+        </w:rPr>
+        <w:t>svc.pp.cal</w:t>
+      </w:r>
+      <w:r>
+        <w:rPr>
+          <w:rStyle w:val="OtherTok"/>
+        </w:rPr>
+        <w:t>&lt;-</w:t>
+      </w:r>
+      <w:r>
+        <w:rPr>
+          <w:rStyle w:val="NormalTok"/>
+        </w:rPr>
+        <w:t>svc.cal[,</w:t>
+      </w:r>
+      <w:r>
+        <w:rPr>
+          <w:rStyle w:val="DecValTok"/>
+        </w:rPr>
+        <w:t>2</w:t>
+      </w:r>
+      <w:r>
+        <w:rPr>
+          <w:rStyle w:val="NormalTok"/>
+        </w:rPr>
+        <w:t>]</w:t>
+      </w:r>
+      <w:r>
+        <w:br/>
+      </w:r>
+      <w:r>
+        <w:br/>
+      </w:r>
+      <w:r>
+        <w:rPr>
+          <w:rStyle w:val="CommentTok"/>
+        </w:rPr>
+        <w:t>#Add to dataset with actual values from calibration data</w:t>
+      </w:r>
+      <w:r>
+        <w:br/>
+      </w:r>
+      <w:r>
+        <w:br/>
+      </w:r>
+      <w:r>
+        <w:rPr>
+          <w:rStyle w:val="NormalTok"/>
+        </w:rPr>
+        <w:t>calib.data.frame.svc</w:t>
+      </w:r>
+      <w:r>
+        <w:rPr>
+          <w:rStyle w:val="OtherTok"/>
+        </w:rPr>
+        <w:t>&lt;-</w:t>
+      </w:r>
+      <w:r>
+        <w:rPr>
+          <w:rStyle w:val="FunctionTok"/>
+        </w:rPr>
+        <w:t>data.frame</w:t>
+      </w:r>
+      <w:r>
+        <w:rPr>
+          <w:rStyle w:val="NormalTok"/>
+        </w:rPr>
+        <w:t>(svc.pp.cal, cal.data</w:t>
+      </w:r>
+      <w:r>
+        <w:rPr>
+          <w:rStyle w:val="SpecialCharTok"/>
+        </w:rPr>
+        <w:t>$</w:t>
+      </w:r>
+      <w:r>
+        <w:rPr>
+          <w:rStyle w:val="NormalTok"/>
+        </w:rPr>
+        <w:t>Diabetes)</w:t>
+      </w:r>
+      <w:r>
+        <w:br/>
+      </w:r>
+      <w:r>
+        <w:rPr>
+          <w:rStyle w:val="FunctionTok"/>
+        </w:rPr>
+        <w:t>colnames</w:t>
+      </w:r>
+      <w:r>
+        <w:rPr>
+          <w:rStyle w:val="NormalTok"/>
+        </w:rPr>
+        <w:t>(calib.data.frame.svc)</w:t>
+      </w:r>
+      <w:r>
+        <w:rPr>
+          <w:rStyle w:val="OtherTok"/>
+        </w:rPr>
+        <w:t>&lt;-</w:t>
+      </w:r>
+      <w:r>
+        <w:rPr>
+          <w:rStyle w:val="FunctionTok"/>
+        </w:rPr>
+        <w:t>c</w:t>
+      </w:r>
+      <w:r>
+        <w:rPr>
+          <w:rStyle w:val="NormalTok"/>
+        </w:rPr>
         <w:t>(</w:t>
       </w:r>
-      <w:proofErr w:type="spellStart"/>
-      <w:r>
-        <w:rPr>
-          <w:rStyle w:val="NormalTok"/>
-        </w:rPr>
-        <w:t>svc.nhanes</w:t>
-      </w:r>
-      <w:r>
-        <w:rPr>
-          <w:rStyle w:val="NormalTok"/>
-          <w:rFonts w:hint="eastAsia"/>
-          <w:lang w:eastAsia="zh-CN"/>
-        </w:rPr>
-        <w:t>.bt</w:t>
-      </w:r>
-      <w:r>
-        <w:rPr>
-          <w:rStyle w:val="NormalTok"/>
-        </w:rPr>
-        <w:t>,final.test.data</w:t>
-      </w:r>
-      <w:proofErr w:type="spellEnd"/>
+      <w:r>
+        <w:rPr>
+          <w:rStyle w:val="StringTok"/>
+        </w:rPr>
+        <w:t>"x"</w:t>
+      </w:r>
       <w:r>
         <w:rPr>
           <w:rStyle w:val="NormalTok"/>
@@ -11370,15 +11424,201 @@
       </w:r>
       <w:r>
         <w:rPr>
+          <w:rStyle w:val="StringTok"/>
+        </w:rPr>
+        <w:t>"y"</w:t>
+      </w:r>
+      <w:r>
+        <w:rPr>
+          <w:rStyle w:val="NormalTok"/>
+        </w:rPr>
+        <w:t>)</w:t>
+      </w:r>
+      <w:r>
+        <w:br/>
+      </w:r>
+      <w:r>
+        <w:rPr>
+          <w:rStyle w:val="NormalTok"/>
+        </w:rPr>
+        <w:t>calib.model.svc</w:t>
+      </w:r>
+      <w:r>
+        <w:rPr>
+          <w:rStyle w:val="OtherTok"/>
+        </w:rPr>
+        <w:t>&lt;-</w:t>
+      </w:r>
+      <w:r>
+        <w:rPr>
+          <w:rStyle w:val="FunctionTok"/>
+        </w:rPr>
+        <w:t>glm</w:t>
+      </w:r>
+      <w:r>
+        <w:rPr>
+          <w:rStyle w:val="NormalTok"/>
+        </w:rPr>
+        <w:t xml:space="preserve">(y </w:t>
+      </w:r>
+      <w:r>
+        <w:rPr>
+          <w:rStyle w:val="SpecialCharTok"/>
+        </w:rPr>
+        <w:t>~</w:t>
+      </w:r>
+      <w:r>
+        <w:rPr>
+          <w:rStyle w:val="NormalTok"/>
+        </w:rPr>
+        <w:t xml:space="preserve"> x, </w:t>
+      </w:r>
+      <w:r>
+        <w:rPr>
           <w:rStyle w:val="AttributeTok"/>
         </w:rPr>
+        <w:t>data=</w:t>
+      </w:r>
+      <w:r>
+        <w:rPr>
+          <w:rStyle w:val="NormalTok"/>
+        </w:rPr>
+        <w:t xml:space="preserve">calib.data.frame.svc, </w:t>
+      </w:r>
+      <w:r>
+        <w:rPr>
+          <w:rStyle w:val="AttributeTok"/>
+        </w:rPr>
+        <w:t>family =</w:t>
+      </w:r>
+      <w:r>
+        <w:rPr>
+          <w:rStyle w:val="NormalTok"/>
+        </w:rPr>
+        <w:t xml:space="preserve"> binomial)</w:t>
+      </w:r>
+      <w:r>
+        <w:br/>
+      </w:r>
+      <w:r>
+        <w:br/>
+      </w:r>
+      <w:r>
+        <w:rPr>
+          <w:rStyle w:val="CommentTok"/>
+        </w:rPr>
+        <w:t>#Predict on test set using model developed in calibration</w:t>
+      </w:r>
+      <w:r>
+        <w:br/>
+      </w:r>
+      <w:r>
+        <w:rPr>
+          <w:rStyle w:val="NormalTok"/>
+        </w:rPr>
+        <w:t>data.test.svc</w:t>
+      </w:r>
+      <w:r>
+        <w:rPr>
+          <w:rStyle w:val="OtherTok"/>
+        </w:rPr>
+        <w:t>&lt;-</w:t>
+      </w:r>
+      <w:r>
+        <w:rPr>
+          <w:rStyle w:val="FunctionTok"/>
+        </w:rPr>
+        <w:t>data.frame</w:t>
+      </w:r>
+      <w:r>
+        <w:rPr>
+          <w:rStyle w:val="NormalTok"/>
+        </w:rPr>
+        <w:t>(svc.pp.nocal)</w:t>
+      </w:r>
+      <w:r>
+        <w:br/>
+      </w:r>
+      <w:r>
+        <w:rPr>
+          <w:rStyle w:val="FunctionTok"/>
+        </w:rPr>
+        <w:t>colnames</w:t>
+      </w:r>
+      <w:r>
+        <w:rPr>
+          <w:rStyle w:val="NormalTok"/>
+        </w:rPr>
+        <w:t>(data.test.svc)</w:t>
+      </w:r>
+      <w:r>
+        <w:rPr>
+          <w:rStyle w:val="OtherTok"/>
+        </w:rPr>
+        <w:t>&lt;-</w:t>
+      </w:r>
+      <w:r>
+        <w:rPr>
+          <w:rStyle w:val="FunctionTok"/>
+        </w:rPr>
+        <w:t>c</w:t>
+      </w:r>
+      <w:r>
+        <w:rPr>
+          <w:rStyle w:val="NormalTok"/>
+        </w:rPr>
+        <w:t>(</w:t>
+      </w:r>
+      <w:r>
+        <w:rPr>
+          <w:rStyle w:val="StringTok"/>
+        </w:rPr>
+        <w:t>"x"</w:t>
+      </w:r>
+      <w:r>
+        <w:rPr>
+          <w:rStyle w:val="NormalTok"/>
+        </w:rPr>
+        <w:t>)</w:t>
+      </w:r>
+      <w:r>
+        <w:br/>
+      </w:r>
+      <w:r>
+        <w:rPr>
+          <w:rStyle w:val="NormalTok"/>
+        </w:rPr>
+        <w:t>platt.data.svc</w:t>
+      </w:r>
+      <w:r>
+        <w:rPr>
+          <w:rStyle w:val="OtherTok"/>
+        </w:rPr>
+        <w:t>&lt;-</w:t>
+      </w:r>
+      <w:r>
+        <w:rPr>
+          <w:rStyle w:val="FunctionTok"/>
+        </w:rPr>
+        <w:t>predict</w:t>
+      </w:r>
+      <w:r>
+        <w:rPr>
+          <w:rStyle w:val="NormalTok"/>
+        </w:rPr>
+        <w:t xml:space="preserve">(calib.model.svc, data.test.svc, </w:t>
+      </w:r>
+      <w:r>
+        <w:rPr>
+          <w:rStyle w:val="AttributeTok"/>
+        </w:rPr>
         <w:t>type=</w:t>
       </w:r>
       <w:r>
         <w:rPr>
           <w:rStyle w:val="StringTok"/>
         </w:rPr>
-        <w:t>"prob"</w:t>
+        <w:t>"response"</w:t>
       </w:r>
       <w:r>
         <w:rPr>
@@ -11389,83 +11629,26 @@
       <w:r>
         <w:br/>
       </w:r>
-      <w:proofErr w:type="spellStart"/>
-      <w:r>
-        <w:rPr>
-          <w:rStyle w:val="NormalTok"/>
-        </w:rPr>
-        <w:t>svc.pp.nocal</w:t>
-      </w:r>
-      <w:proofErr w:type="spellEnd"/>
+      <w:r>
+        <w:br/>
+      </w:r>
+      <w:r>
+        <w:rPr>
+          <w:rStyle w:val="NormalTok"/>
+        </w:rPr>
+        <w:t>platt.prob.svc</w:t>
+      </w:r>
       <w:r>
         <w:rPr>
           <w:rStyle w:val="OtherTok"/>
         </w:rPr>
         <w:t>&lt;-</w:t>
       </w:r>
-      <w:proofErr w:type="spellStart"/>
-      <w:r>
-        <w:rPr>
-          <w:rStyle w:val="NormalTok"/>
-        </w:rPr>
-        <w:t>svc.nocal</w:t>
-      </w:r>
-      <w:proofErr w:type="spellEnd"/>
-      <w:r>
-        <w:rPr>
-          <w:rStyle w:val="NormalTok"/>
-        </w:rPr>
-        <w:t>[,</w:t>
-      </w:r>
-      <w:r>
-        <w:rPr>
-          <w:rStyle w:val="DecValTok"/>
-        </w:rPr>
-        <w:t>2</w:t>
-      </w:r>
-      <w:r>
-        <w:rPr>
-          <w:rStyle w:val="NormalTok"/>
-        </w:rPr>
-        <w:t>]</w:t>
-      </w:r>
-      <w:r>
-        <w:br/>
-      </w:r>
-      <w:r>
-        <w:br/>
-      </w:r>
-      <w:r>
-        <w:br/>
-      </w:r>
-      <w:r>
-        <w:rPr>
-          <w:rStyle w:val="CommentTok"/>
-        </w:rPr>
-        <w:t>#Apply model developed on training data to calibration dataset to obtain predictions</w:t>
-      </w:r>
-      <w:r>
-        <w:br/>
-      </w:r>
-      <w:proofErr w:type="spellStart"/>
-      <w:r>
-        <w:rPr>
-          <w:rStyle w:val="NormalTok"/>
-        </w:rPr>
-        <w:t>svc.cal</w:t>
-      </w:r>
-      <w:proofErr w:type="spellEnd"/>
-      <w:r>
-        <w:rPr>
-          <w:rStyle w:val="OtherTok"/>
-        </w:rPr>
-        <w:t>&lt;-</w:t>
-      </w:r>
       <w:r>
         <w:rPr>
           <w:rStyle w:val="FunctionTok"/>
         </w:rPr>
-        <w:t>predict</w:t>
+        <w:t>data.frame</w:t>
       </w:r>
       <w:r>
         <w:rPr>
@@ -11473,136 +11656,17 @@
         </w:rPr>
         <w:t>(</w:t>
       </w:r>
-      <w:proofErr w:type="spellStart"/>
-      <w:r>
-        <w:rPr>
-          <w:rStyle w:val="NormalTok"/>
-        </w:rPr>
-        <w:t>svc.nhanes</w:t>
-      </w:r>
-      <w:r>
-        <w:rPr>
-          <w:rStyle w:val="NormalTok"/>
-          <w:rFonts w:hint="eastAsia"/>
-          <w:lang w:eastAsia="zh-CN"/>
-        </w:rPr>
-        <w:t>.bt</w:t>
-      </w:r>
-      <w:r>
-        <w:rPr>
-          <w:rStyle w:val="NormalTok"/>
-        </w:rPr>
-        <w:t>,cal.data</w:t>
-      </w:r>
-      <w:proofErr w:type="spellEnd"/>
-      <w:r>
-        <w:rPr>
-          <w:rStyle w:val="NormalTok"/>
-        </w:rPr>
-        <w:t xml:space="preserve">, </w:t>
-      </w:r>
       <w:r>
         <w:rPr>
           <w:rStyle w:val="AttributeTok"/>
         </w:rPr>
-        <w:t>type=</w:t>
-      </w:r>
-      <w:r>
-        <w:rPr>
-          <w:rStyle w:val="StringTok"/>
-        </w:rPr>
-        <w:t>"prob"</w:t>
-      </w:r>
-      <w:r>
-        <w:rPr>
-          <w:rStyle w:val="NormalTok"/>
-        </w:rPr>
-        <w:t>)</w:t>
-      </w:r>
-      <w:r>
-        <w:br/>
-      </w:r>
-      <w:proofErr w:type="spellStart"/>
-      <w:r>
-        <w:rPr>
-          <w:rStyle w:val="NormalTok"/>
-        </w:rPr>
-        <w:t>svc.pp.cal</w:t>
-      </w:r>
-      <w:proofErr w:type="spellEnd"/>
-      <w:r>
-        <w:rPr>
-          <w:rStyle w:val="OtherTok"/>
-        </w:rPr>
-        <w:t>&lt;-</w:t>
-      </w:r>
-      <w:proofErr w:type="spellStart"/>
-      <w:r>
-        <w:rPr>
-          <w:rStyle w:val="NormalTok"/>
-        </w:rPr>
-        <w:t>svc.cal</w:t>
-      </w:r>
-      <w:proofErr w:type="spellEnd"/>
-      <w:r>
-        <w:rPr>
-          <w:rStyle w:val="NormalTok"/>
-        </w:rPr>
-        <w:t>[,</w:t>
-      </w:r>
-      <w:r>
-        <w:rPr>
-          <w:rStyle w:val="DecValTok"/>
-        </w:rPr>
-        <w:t>2</w:t>
-      </w:r>
-      <w:r>
-        <w:rPr>
-          <w:rStyle w:val="NormalTok"/>
-        </w:rPr>
-        <w:t>]</w:t>
-      </w:r>
-      <w:r>
-        <w:br/>
-      </w:r>
-      <w:r>
-        <w:br/>
-      </w:r>
-      <w:r>
-        <w:rPr>
-          <w:rStyle w:val="CommentTok"/>
-        </w:rPr>
-        <w:t>#Add to dataset with actual values from calibration data</w:t>
-      </w:r>
-      <w:r>
-        <w:br/>
-      </w:r>
-      <w:r>
-        <w:br/>
-      </w:r>
-      <w:r>
-        <w:rPr>
-          <w:rStyle w:val="NormalTok"/>
-        </w:rPr>
-        <w:t>calib.data.frame.svc</w:t>
-      </w:r>
-      <w:r>
-        <w:rPr>
-          <w:rStyle w:val="OtherTok"/>
-        </w:rPr>
-        <w:t>&lt;-</w:t>
-      </w:r>
-      <w:r>
-        <w:rPr>
-          <w:rStyle w:val="FunctionTok"/>
-        </w:rPr>
-        <w:t>data.frame</w:t>
-      </w:r>
-      <w:r>
-        <w:rPr>
-          <w:rStyle w:val="NormalTok"/>
-        </w:rPr>
-        <w:t>(svc.pp.cal, cal.data</w:t>
+        <w:t>Class=</w:t>
+      </w:r>
+      <w:r>
+        <w:rPr>
+          <w:rStyle w:val="NormalTok"/>
+        </w:rPr>
+        <w:t>final.test.data</w:t>
       </w:r>
       <w:r>
         <w:rPr>
@@ -11614,322 +11678,26 @@
         <w:rPr>
           <w:rStyle w:val="NormalTok"/>
         </w:rPr>
-        <w:t>Diabetes)</w:t>
-      </w:r>
-      <w:r>
-        <w:br/>
-      </w:r>
-      <w:r>
-        <w:rPr>
-          <w:rStyle w:val="FunctionTok"/>
-        </w:rPr>
-        <w:t>colnames</w:t>
-      </w:r>
-      <w:r>
-        <w:rPr>
-          <w:rStyle w:val="NormalTok"/>
-        </w:rPr>
-        <w:t>(calib.data.frame.svc)</w:t>
-      </w:r>
-      <w:r>
-        <w:rPr>
-          <w:rStyle w:val="OtherTok"/>
-        </w:rPr>
-        <w:t>&lt;-</w:t>
-      </w:r>
-      <w:r>
-        <w:rPr>
-          <w:rStyle w:val="FunctionTok"/>
-        </w:rPr>
-        <w:t>c</w:t>
-      </w:r>
-      <w:r>
-        <w:rPr>
-          <w:rStyle w:val="NormalTok"/>
-        </w:rPr>
-        <w:t>(</w:t>
-      </w:r>
-      <w:r>
-        <w:rPr>
-          <w:rStyle w:val="StringTok"/>
-        </w:rPr>
-        <w:t>"x"</w:t>
-      </w:r>
-      <w:r>
-        <w:rPr>
-          <w:rStyle w:val="NormalTok"/>
-        </w:rPr>
-        <w:t xml:space="preserve">, </w:t>
-      </w:r>
-      <w:r>
-        <w:rPr>
-          <w:rStyle w:val="StringTok"/>
-        </w:rPr>
-        <w:t>"y"</w:t>
-      </w:r>
-      <w:r>
-        <w:rPr>
-          <w:rStyle w:val="NormalTok"/>
-        </w:rPr>
-        <w:t>)</w:t>
-      </w:r>
-      <w:r>
-        <w:br/>
-      </w:r>
-      <w:r>
-        <w:rPr>
-          <w:rStyle w:val="NormalTok"/>
-        </w:rPr>
-        <w:t>calib.model.svc</w:t>
-      </w:r>
-      <w:r>
-        <w:rPr>
-          <w:rStyle w:val="OtherTok"/>
-        </w:rPr>
-        <w:t>&lt;-</w:t>
-      </w:r>
-      <w:r>
-        <w:rPr>
-          <w:rStyle w:val="FunctionTok"/>
-        </w:rPr>
-        <w:t>glm</w:t>
-      </w:r>
-      <w:r>
-        <w:rPr>
-          <w:rStyle w:val="NormalTok"/>
-        </w:rPr>
-        <w:t xml:space="preserve">(y </w:t>
-      </w:r>
-      <w:r>
-        <w:rPr>
-          <w:rStyle w:val="SpecialCharTok"/>
-        </w:rPr>
-        <w:t>~</w:t>
-      </w:r>
-      <w:r>
-        <w:rPr>
-          <w:rStyle w:val="NormalTok"/>
-        </w:rPr>
-        <w:t xml:space="preserve"> x, </w:t>
+        <w:t xml:space="preserve">Diabetes, </w:t>
       </w:r>
       <w:r>
         <w:rPr>
           <w:rStyle w:val="AttributeTok"/>
         </w:rPr>
-        <w:t>data=</w:t>
-      </w:r>
-      <w:r>
-        <w:rPr>
-          <w:rStyle w:val="NormalTok"/>
-        </w:rPr>
-        <w:t xml:space="preserve">calib.data.frame.svc, </w:t>
-      </w:r>
-      <w:r>
-        <w:rPr>
-          <w:rStyle w:val="AttributeTok"/>
-        </w:rPr>
-        <w:t>family =</w:t>
-      </w:r>
-      <w:r>
-        <w:rPr>
-          <w:rStyle w:val="NormalTok"/>
-        </w:rPr>
-        <w:t xml:space="preserve"> binomial)</w:t>
-      </w:r>
-      <w:r>
-        <w:br/>
-      </w:r>
-      <w:r>
-        <w:br/>
-      </w:r>
-      <w:r>
-        <w:rPr>
-          <w:rStyle w:val="CommentTok"/>
-        </w:rPr>
-        <w:t>#Predict on test set using model developed in calibration</w:t>
-      </w:r>
-      <w:r>
-        <w:br/>
-      </w:r>
-      <w:r>
-        <w:rPr>
-          <w:rStyle w:val="NormalTok"/>
-        </w:rPr>
-        <w:t>data.test.svc</w:t>
-      </w:r>
-      <w:r>
-        <w:rPr>
-          <w:rStyle w:val="OtherTok"/>
-        </w:rPr>
-        <w:t>&lt;-</w:t>
-      </w:r>
-      <w:r>
-        <w:rPr>
-          <w:rStyle w:val="FunctionTok"/>
-        </w:rPr>
-        <w:t>data.frame</w:t>
-      </w:r>
-      <w:r>
-        <w:rPr>
-          <w:rStyle w:val="NormalTok"/>
-        </w:rPr>
-        <w:t>(svc.pp.nocal)</w:t>
-      </w:r>
-      <w:r>
-        <w:br/>
-      </w:r>
-      <w:r>
-        <w:rPr>
-          <w:rStyle w:val="FunctionTok"/>
-        </w:rPr>
-        <w:t>colnames</w:t>
-      </w:r>
-      <w:r>
-        <w:rPr>
-          <w:rStyle w:val="NormalTok"/>
-        </w:rPr>
-        <w:t>(data.test.svc)</w:t>
-      </w:r>
-      <w:r>
-        <w:rPr>
-          <w:rStyle w:val="OtherTok"/>
-        </w:rPr>
-        <w:t>&lt;-</w:t>
-      </w:r>
-      <w:r>
-        <w:rPr>
-          <w:rStyle w:val="FunctionTok"/>
-        </w:rPr>
-        <w:t>c</w:t>
-      </w:r>
-      <w:r>
-        <w:rPr>
-          <w:rStyle w:val="NormalTok"/>
-        </w:rPr>
-        <w:t>(</w:t>
-      </w:r>
-      <w:r>
-        <w:rPr>
-          <w:rStyle w:val="StringTok"/>
-        </w:rPr>
-        <w:t>"x"</w:t>
-      </w:r>
-      <w:r>
-        <w:rPr>
-          <w:rStyle w:val="NormalTok"/>
-        </w:rPr>
-        <w:t>)</w:t>
-      </w:r>
-      <w:r>
-        <w:br/>
-      </w:r>
-      <w:r>
-        <w:rPr>
-          <w:rStyle w:val="NormalTok"/>
-        </w:rPr>
-        <w:t>platt.data.svc</w:t>
-      </w:r>
-      <w:r>
-        <w:rPr>
-          <w:rStyle w:val="OtherTok"/>
-        </w:rPr>
-        <w:t>&lt;-</w:t>
-      </w:r>
-      <w:r>
-        <w:rPr>
-          <w:rStyle w:val="FunctionTok"/>
-        </w:rPr>
-        <w:t>predict</w:t>
-      </w:r>
-      <w:r>
-        <w:rPr>
-          <w:rStyle w:val="NormalTok"/>
-        </w:rPr>
-        <w:t xml:space="preserve">(calib.model.svc, data.test.svc, </w:t>
-      </w:r>
-      <w:r>
-        <w:rPr>
-          <w:rStyle w:val="AttributeTok"/>
-        </w:rPr>
-        <w:t>type=</w:t>
-      </w:r>
-      <w:r>
-        <w:rPr>
-          <w:rStyle w:val="StringTok"/>
-        </w:rPr>
-        <w:t>"response"</w:t>
-      </w:r>
-      <w:r>
-        <w:rPr>
-          <w:rStyle w:val="NormalTok"/>
-        </w:rPr>
-        <w:t>)</w:t>
-      </w:r>
-      <w:r>
-        <w:br/>
-      </w:r>
-      <w:r>
-        <w:br/>
-      </w:r>
-      <w:r>
-        <w:rPr>
-          <w:rStyle w:val="NormalTok"/>
-        </w:rPr>
-        <w:t>platt.prob.svc</w:t>
-      </w:r>
-      <w:r>
-        <w:rPr>
-          <w:rStyle w:val="OtherTok"/>
-        </w:rPr>
-        <w:t>&lt;-</w:t>
-      </w:r>
-      <w:r>
-        <w:rPr>
-          <w:rStyle w:val="FunctionTok"/>
-        </w:rPr>
-        <w:t>data.frame</w:t>
-      </w:r>
-      <w:r>
-        <w:rPr>
-          <w:rStyle w:val="NormalTok"/>
-        </w:rPr>
-        <w:t>(</w:t>
-      </w:r>
-      <w:r>
-        <w:rPr>
-          <w:rStyle w:val="AttributeTok"/>
-        </w:rPr>
-        <w:t>Class=</w:t>
-      </w:r>
-      <w:r>
-        <w:rPr>
-          <w:rStyle w:val="NormalTok"/>
-        </w:rPr>
-        <w:t>final.test.data</w:t>
-      </w:r>
-      <w:r>
-        <w:rPr>
-          <w:rStyle w:val="SpecialCharTok"/>
-        </w:rPr>
-        <w:t>$</w:t>
-      </w:r>
-      <w:r>
-        <w:rPr>
-          <w:rStyle w:val="NormalTok"/>
-        </w:rPr>
-        <w:t xml:space="preserve">Diabetes, </w:t>
-      </w:r>
-      <w:r>
-        <w:rPr>
-          <w:rStyle w:val="AttributeTok"/>
-        </w:rPr>
         <w:t>svc.platt=</w:t>
       </w:r>
       <w:r>
         <w:rPr>
           <w:rStyle w:val="NormalTok"/>
         </w:rPr>
-        <w:t xml:space="preserve">platt.data.svc, </w:t>
+        <w:t>platt.da</w:t>
+      </w:r>
+      <w:r>
+        <w:rPr>
+          <w:rStyle w:val="NormalTok"/>
+        </w:rPr>
+        <w:lastRenderedPageBreak/>
+        <w:t xml:space="preserve">ta.svc, </w:t>
       </w:r>
       <w:r>
         <w:rPr>
@@ -12111,9 +11879,8 @@
         <w:rPr>
           <w:noProof/>
         </w:rPr>
-        <w:lastRenderedPageBreak/>
         <w:drawing>
-          <wp:inline distT="0" distB="0" distL="0" distR="0" wp14:anchorId="410EDECD" wp14:editId="72862E6B">
+          <wp:inline distT="0" distB="0" distL="0" distR="0" wp14:anchorId="4BE0D8A2" wp14:editId="0BE3AE0C">
             <wp:extent cx="4620126" cy="3696101"/>
             <wp:effectExtent l="0" t="0" r="0" b="0"/>
             <wp:docPr id="56" name="Picture"/>
@@ -12180,8 +11947,9 @@
         <w:rPr>
           <w:noProof/>
         </w:rPr>
+        <w:lastRenderedPageBreak/>
         <w:drawing>
-          <wp:inline distT="0" distB="0" distL="0" distR="0" wp14:anchorId="20AFB7CF" wp14:editId="102B3A46">
+          <wp:inline distT="0" distB="0" distL="0" distR="0" wp14:anchorId="3898CB1E" wp14:editId="58B4FFAF">
             <wp:extent cx="4620126" cy="3696101"/>
             <wp:effectExtent l="0" t="0" r="0" b="0"/>
             <wp:docPr id="59" name="Picture"/>
@@ -12232,7 +12000,6 @@
         </w:numPr>
       </w:pPr>
       <w:r>
-        <w:lastRenderedPageBreak/>
         <w:t>Platt’s Scaling corrected the overconfident prediction when the bin midpoint &lt; 50, improving the calibration of the SVC model.</w:t>
       </w:r>
     </w:p>
@@ -12269,7 +12036,6 @@
         </w:rPr>
         <w:t xml:space="preserve"> </w:t>
       </w:r>
-      <w:proofErr w:type="gramStart"/>
       <w:r>
         <w:rPr>
           <w:rStyle w:val="FunctionTok"/>
@@ -12282,7 +12048,6 @@
         </w:rPr>
         <w:t>(</w:t>
       </w:r>
-      <w:proofErr w:type="gramEnd"/>
       <w:r>
         <w:rPr>
           <w:rStyle w:val="FunctionTok"/>
@@ -12326,21 +12091,7 @@
         <w:rPr>
           <w:rStyle w:val="NormalTok"/>
         </w:rPr>
-        <w:t xml:space="preserve"> svc.nhanes</w:t>
-      </w:r>
-      <w:r>
-        <w:rPr>
-          <w:rStyle w:val="NormalTok"/>
-          <w:rFonts w:hint="eastAsia"/>
-          <w:lang w:eastAsia="zh-CN"/>
-        </w:rPr>
-        <w:t>.bt</w:t>
-      </w:r>
-      <w:r>
-        <w:rPr>
-          <w:rStyle w:val="NormalTok"/>
-        </w:rPr>
-        <w:t>,</w:t>
+        <w:t xml:space="preserve"> svc.nhanes.bt,</w:t>
       </w:r>
       <w:r>
         <w:br/>
@@ -12361,21 +12112,7 @@
         <w:rPr>
           <w:rStyle w:val="NormalTok"/>
         </w:rPr>
-        <w:t xml:space="preserve"> </w:t>
-      </w:r>
-      <w:proofErr w:type="spellStart"/>
-      <w:r>
-        <w:rPr>
-          <w:rStyle w:val="NormalTok"/>
-        </w:rPr>
-        <w:t>logit.nhanes</w:t>
-      </w:r>
-      <w:proofErr w:type="spellEnd"/>
-      <w:r>
-        <w:rPr>
-          <w:rStyle w:val="NormalTok"/>
-        </w:rPr>
-        <w:t>))</w:t>
+        <w:t xml:space="preserve"> logit.nhanes))</w:t>
       </w:r>
       <w:r>
         <w:br/>
@@ -12473,6 +12210,60 @@
         <w:rPr>
           <w:rStyle w:val="VerbatimChar"/>
         </w:rPr>
+        <w:t>##          Min.   1st Qu.    Median     Mean   3rd Qu.      Max. NA's</w:t>
+      </w:r>
+      <w:r>
+        <w:br/>
+      </w:r>
+      <w:r>
+        <w:rPr>
+          <w:rStyle w:val="VerbatimChar"/>
+        </w:rPr>
+        <w:t>## RF  0.7984523 0.8055127 0.8301757 0.821305 0.8331214 0.8392630    0</w:t>
+      </w:r>
+      <w:r>
+        <w:br/>
+      </w:r>
+      <w:r>
+        <w:rPr>
+          <w:rStyle w:val="VerbatimChar"/>
+        </w:rPr>
+        <w:t>## SVC 0.7976326 0.8164442 0.8305113 0.829948 0.8341158 0.8710359    0</w:t>
+      </w:r>
+      <w:r>
+        <w:br/>
+      </w:r>
+      <w:r>
+        <w:rPr>
+          <w:rStyle w:val="VerbatimChar"/>
+        </w:rPr>
+        <w:t>## GLM 0.7999799 0.8105761 0.8269148 0.828858 0.8425579 0.8642613    0</w:t>
+      </w:r>
+      <w:r>
+        <w:br/>
+      </w:r>
+      <w:r>
+        <w:rPr>
+          <w:rStyle w:val="VerbatimChar"/>
+        </w:rPr>
+        <w:t xml:space="preserve">## </w:t>
+      </w:r>
+      <w:r>
+        <w:br/>
+      </w:r>
+      <w:r>
+        <w:rPr>
+          <w:rStyle w:val="VerbatimChar"/>
+        </w:rPr>
+        <w:t xml:space="preserve">## Sens </w:t>
+      </w:r>
+      <w:r>
+        <w:br/>
+      </w:r>
+      <w:r>
+        <w:rPr>
+          <w:rStyle w:val="VerbatimChar"/>
+        </w:rPr>
         <w:t>##          Min.   1st Qu.    Median      Mean   3rd Qu.      Max. NA's</w:t>
       </w:r>
       <w:r>
@@ -12482,7 +12273,8 @@
         <w:rPr>
           <w:rStyle w:val="VerbatimChar"/>
         </w:rPr>
-        <w:t>## RF  0.7984523 0.8055127 0.8301757 0.8213050 0.8331214 0.8392630    0</w:t>
+        <w:lastRenderedPageBreak/>
+        <w:t>## RF  0.9729730 0.9792100 0.9812890 0.9804651 0.9813278 0.9875260    0</w:t>
       </w:r>
       <w:r>
         <w:br/>
@@ -12491,7 +12283,7 @@
         <w:rPr>
           <w:rStyle w:val="VerbatimChar"/>
         </w:rPr>
-        <w:t>## SVC 0.7996781 0.8096036 0.8315348 0.8290127 0.8378062 0.8664409    0</w:t>
+        <w:t>## SVC 0.7297297 0.7401247 0.7463617 0.7510313 0.7692308 0.7697095    0</w:t>
       </w:r>
       <w:r>
         <w:br/>
@@ -12500,7 +12292,7 @@
         <w:rPr>
           <w:rStyle w:val="VerbatimChar"/>
         </w:rPr>
-        <w:t>## GLM 0.7999799 0.8105761 0.8269148 0.8288580 0.8425579 0.8642613    0</w:t>
+        <w:t>## GLM 0.7302905 0.7318087 0.7318087 0.7423159 0.7422037 0.7754678    0</w:t>
       </w:r>
       <w:r>
         <w:br/>
@@ -12518,7 +12310,7 @@
         <w:rPr>
           <w:rStyle w:val="VerbatimChar"/>
         </w:rPr>
-        <w:t xml:space="preserve">## Sens </w:t>
+        <w:t xml:space="preserve">## Spec </w:t>
       </w:r>
       <w:r>
         <w:br/>
@@ -12527,7 +12319,7 @@
         <w:rPr>
           <w:rStyle w:val="VerbatimChar"/>
         </w:rPr>
-        <w:t>##          Min.   1st Qu.    Median      Mean   3rd Qu.      Max. NA's</w:t>
+        <w:t>##           Min.   1st Qu.    Median      Mean   3rd Qu.      Max. NA's</w:t>
       </w:r>
       <w:r>
         <w:br/>
@@ -12536,7 +12328,7 @@
         <w:rPr>
           <w:rStyle w:val="VerbatimChar"/>
         </w:rPr>
-        <w:t>## RF  0.9729730 0.9792100 0.9812890 0.9804651 0.9813278 0.9875260    0</w:t>
+        <w:t>## RF  0.09677419 0.1290323 0.1451613 0.1477727 0.1774194 0.1904762    0</w:t>
       </w:r>
       <w:r>
         <w:br/>
@@ -12545,61 +12337,7 @@
         <w:rPr>
           <w:rStyle w:val="VerbatimChar"/>
         </w:rPr>
-        <w:t>## SVC 0.7406639 0.7422037 0.7442827 0.7510434 0.7463617 0.7817048    0</w:t>
-      </w:r>
-      <w:r>
-        <w:br/>
-      </w:r>
-      <w:r>
-        <w:rPr>
-          <w:rStyle w:val="VerbatimChar"/>
-        </w:rPr>
-        <w:t>## GLM 0.7302905 0.7318087 0.7318087 0.7423159 0.7422037 0.7754678    0</w:t>
-      </w:r>
-      <w:r>
-        <w:br/>
-      </w:r>
-      <w:r>
-        <w:rPr>
-          <w:rStyle w:val="VerbatimChar"/>
-        </w:rPr>
-        <w:t xml:space="preserve">## </w:t>
-      </w:r>
-      <w:r>
-        <w:br/>
-      </w:r>
-      <w:r>
-        <w:rPr>
-          <w:rStyle w:val="VerbatimChar"/>
-        </w:rPr>
-        <w:t xml:space="preserve">## Spec </w:t>
-      </w:r>
-      <w:r>
-        <w:br/>
-      </w:r>
-      <w:r>
-        <w:rPr>
-          <w:rStyle w:val="VerbatimChar"/>
-        </w:rPr>
-        <w:t>##           Min.   1st Qu.    Median      Mean   3rd Qu.      Max. NA's</w:t>
-      </w:r>
-      <w:r>
-        <w:br/>
-      </w:r>
-      <w:r>
-        <w:rPr>
-          <w:rStyle w:val="VerbatimChar"/>
-        </w:rPr>
-        <w:t>## RF  0.09677419 0.1290323 0.1451613 0.1477727 0.1774194 0.1904762    0</w:t>
-      </w:r>
-      <w:r>
-        <w:br/>
-      </w:r>
-      <w:r>
-        <w:rPr>
-          <w:rStyle w:val="VerbatimChar"/>
-        </w:rPr>
-        <w:t>## SVC 0.67741935 0.7580645 0.7741935 0.7715822 0.8095238 0.8387097    0</w:t>
+        <w:t>## SVC 0.69354839 0.7419355 0.7580645 0.7842294 0.8387097 0.8888889    0</w:t>
       </w:r>
       <w:r>
         <w:br/>
@@ -12630,11 +12368,37 @@
         </w:numPr>
       </w:pPr>
       <w:r>
-        <w:t xml:space="preserve">AUC value, which indicates the discriminative ability is important. Meanwhile, for most practical applications in clinical setting, a balance between sensitivity and specificity is desirable. Given the results, ROC of the three models are similar, RF’s specificity is too low whereas its sensitivity is higher than the other two models. So RF is not the optimal model. SVC had higher sensitivity, AUC compared with Logistic </w:t>
-      </w:r>
-      <w:r>
-        <w:lastRenderedPageBreak/>
-        <w:t>regression ,their specificity are the same. So, I would choose SVC as the optimal mode.</w:t>
+        <w:t xml:space="preserve">AUC value, which indicates the discriminative ability is important. </w:t>
+      </w:r>
+      <w:r>
+        <w:t xml:space="preserve">ROC of </w:t>
+      </w:r>
+      <w:r>
+        <w:t>SVC is the highest among the three models.</w:t>
+      </w:r>
+      <w:r>
+        <w:t xml:space="preserve"> </w:t>
+      </w:r>
+      <w:r>
+        <w:t xml:space="preserve">Meanwhile, for most practical applications in clinical setting, a balance between sensitivity and specificity is desirable. Given the results, RF’s specificity is too low </w:t>
+      </w:r>
+      <w:r>
+        <w:t>although</w:t>
+      </w:r>
+      <w:r>
+        <w:t xml:space="preserve"> its sensitivity is higher than the other two models. So RF is not the optimal model. SVC had </w:t>
+      </w:r>
+      <w:r>
+        <w:t>similar</w:t>
+      </w:r>
+      <w:r>
+        <w:t xml:space="preserve"> sensitivity, </w:t>
+      </w:r>
+      <w:r>
+        <w:t xml:space="preserve">specification and </w:t>
+      </w:r>
+      <w:r>
+        <w:t>AUC compared with Logistic regression. So, I would choose SVC as the optimal mode.</w:t>
       </w:r>
       <w:bookmarkEnd w:id="10"/>
     </w:p>
@@ -12696,7 +12460,7 @@
   <w:abstractNum w:abstractNumId="0" w15:restartNumberingAfterBreak="0">
     <w:nsid w:val="0000A990"/>
     <w:multiLevelType w:val="multilevel"/>
-    <w:tmpl w:val="79A2A494"/>
+    <w:tmpl w:val="06B250C4"/>
     <w:lvl w:ilvl="0">
       <w:numFmt w:val="bullet"/>
       <w:lvlText w:val=" "/>
@@ -12773,7 +12537,7 @@
   <w:abstractNum w:abstractNumId="1" w15:restartNumberingAfterBreak="0">
     <w:nsid w:val="0000A991"/>
     <w:multiLevelType w:val="multilevel"/>
-    <w:tmpl w:val="5DB8C212"/>
+    <w:tmpl w:val="A516E746"/>
     <w:lvl w:ilvl="0">
       <w:numFmt w:val="bullet"/>
       <w:lvlText w:val="•"/>
@@ -12850,7 +12614,7 @@
   <w:abstractNum w:abstractNumId="2" w15:restartNumberingAfterBreak="0">
     <w:nsid w:val="00A99411"/>
     <w:multiLevelType w:val="multilevel"/>
-    <w:tmpl w:val="6A444732"/>
+    <w:tmpl w:val="016A7A44"/>
     <w:lvl w:ilvl="0">
       <w:start w:val="1"/>
       <w:numFmt w:val="decimal"/>
@@ -12936,7 +12700,7 @@
   <w:abstractNum w:abstractNumId="3" w15:restartNumberingAfterBreak="0">
     <w:nsid w:val="00A99412"/>
     <w:multiLevelType w:val="multilevel"/>
-    <w:tmpl w:val="0ACCA46A"/>
+    <w:tmpl w:val="91ACF436"/>
     <w:lvl w:ilvl="0">
       <w:start w:val="2"/>
       <w:numFmt w:val="decimal"/>
@@ -13019,19 +12783,19 @@
       </w:pPr>
     </w:lvl>
   </w:abstractNum>
-  <w:num w:numId="1" w16cid:durableId="159200866">
+  <w:num w:numId="1" w16cid:durableId="547835745">
     <w:abstractNumId w:val="0"/>
   </w:num>
-  <w:num w:numId="2" w16cid:durableId="1807966715">
+  <w:num w:numId="2" w16cid:durableId="1615936472">
     <w:abstractNumId w:val="1"/>
   </w:num>
-  <w:num w:numId="3" w16cid:durableId="828835481">
+  <w:num w:numId="3" w16cid:durableId="1026522406">
     <w:abstractNumId w:val="1"/>
   </w:num>
-  <w:num w:numId="4" w16cid:durableId="894506872">
+  <w:num w:numId="4" w16cid:durableId="913927463">
     <w:abstractNumId w:val="1"/>
   </w:num>
-  <w:num w:numId="5" w16cid:durableId="1965456549">
+  <w:num w:numId="5" w16cid:durableId="698895842">
     <w:abstractNumId w:val="2"/>
     <w:lvlOverride w:ilvl="0">
       <w:startOverride w:val="1"/>
@@ -13061,10 +12825,10 @@
       <w:startOverride w:val="1"/>
     </w:lvlOverride>
   </w:num>
-  <w:num w:numId="6" w16cid:durableId="674653799">
+  <w:num w:numId="6" w16cid:durableId="1962103677">
     <w:abstractNumId w:val="1"/>
   </w:num>
-  <w:num w:numId="7" w16cid:durableId="240334063">
+  <w:num w:numId="7" w16cid:durableId="1447190725">
     <w:abstractNumId w:val="3"/>
     <w:lvlOverride w:ilvl="0">
       <w:startOverride w:val="2"/>
@@ -13094,10 +12858,10 @@
       <w:startOverride w:val="2"/>
     </w:lvlOverride>
   </w:num>
-  <w:num w:numId="8" w16cid:durableId="594049182">
+  <w:num w:numId="8" w16cid:durableId="1339505929">
     <w:abstractNumId w:val="1"/>
   </w:num>
-  <w:num w:numId="9" w16cid:durableId="2031250375">
+  <w:num w:numId="9" w16cid:durableId="2110201445">
     <w:abstractNumId w:val="1"/>
   </w:num>
 </w:numbering>
@@ -14143,6 +13907,61 @@
       <w:shd w:val="clear" w:color="auto" w:fill="F8F8F8"/>
     </w:rPr>
   </w:style>
+  <w:style w:type="paragraph" w:styleId="ae">
+    <w:name w:val="header"/>
+    <w:basedOn w:val="a"/>
+    <w:link w:val="af"/>
+    <w:rsid w:val="00AE76C5"/>
+    <w:pPr>
+      <w:tabs>
+        <w:tab w:val="center" w:pos="4513"/>
+        <w:tab w:val="right" w:pos="9026"/>
+      </w:tabs>
+      <w:snapToGrid w:val="0"/>
+      <w:jc w:val="center"/>
+    </w:pPr>
+    <w:rPr>
+      <w:sz w:val="18"/>
+      <w:szCs w:val="18"/>
+    </w:rPr>
+  </w:style>
+  <w:style w:type="character" w:customStyle="1" w:styleId="af">
+    <w:name w:val="页眉 字符"/>
+    <w:basedOn w:val="a1"/>
+    <w:link w:val="ae"/>
+    <w:rsid w:val="00AE76C5"/>
+    <w:rPr>
+      <w:sz w:val="18"/>
+      <w:szCs w:val="18"/>
+    </w:rPr>
+  </w:style>
+  <w:style w:type="paragraph" w:styleId="af0">
+    <w:name w:val="footer"/>
+    <w:basedOn w:val="a"/>
+    <w:link w:val="af1"/>
+    <w:rsid w:val="00AE76C5"/>
+    <w:pPr>
+      <w:tabs>
+        <w:tab w:val="center" w:pos="4513"/>
+        <w:tab w:val="right" w:pos="9026"/>
+      </w:tabs>
+      <w:snapToGrid w:val="0"/>
+    </w:pPr>
+    <w:rPr>
+      <w:sz w:val="18"/>
+      <w:szCs w:val="18"/>
+    </w:rPr>
+  </w:style>
+  <w:style w:type="character" w:customStyle="1" w:styleId="af1">
+    <w:name w:val="页脚 字符"/>
+    <w:basedOn w:val="a1"/>
+    <w:link w:val="af0"/>
+    <w:rsid w:val="00AE76C5"/>
+    <w:rPr>
+      <w:sz w:val="18"/>
+      <w:szCs w:val="18"/>
+    </w:rPr>
+  </w:style>
 </w:styles>
 </file>
 

</xml_diff>